<commit_message>
Upload of Project Proposal
</commit_message>
<xml_diff>
--- a/Project Proposal.docx
+++ b/Project Proposal.docx
@@ -20,7 +20,25 @@
           <w:sz w:val="32"/>
           <w:szCs w:val="32"/>
         </w:rPr>
-        <w:t>Project Proposal</w:t>
+        <w:t>Project</w:t>
+      </w:r>
+      <w:r>
+        <w:rPr>
+          <w:b/>
+          <w:bCs/>
+          <w:sz w:val="32"/>
+          <w:szCs w:val="32"/>
+        </w:rPr>
+        <w:t xml:space="preserve"> 1</w:t>
+      </w:r>
+      <w:r>
+        <w:rPr>
+          <w:b/>
+          <w:bCs/>
+          <w:sz w:val="32"/>
+          <w:szCs w:val="32"/>
+        </w:rPr>
+        <w:t xml:space="preserve"> Proposal</w:t>
       </w:r>
     </w:p>
     <w:p>
@@ -53,8 +71,8 @@
       </w:tblPr>
       <w:tblGrid>
         <w:gridCol w:w="3955"/>
-        <w:gridCol w:w="4500"/>
-        <w:gridCol w:w="2430"/>
+        <w:gridCol w:w="4860"/>
+        <w:gridCol w:w="2070"/>
       </w:tblGrid>
       <w:tr>
         <w:trPr>
@@ -78,7 +96,7 @@
       </w:tr>
       <w:tr>
         <w:trPr>
-          <w:trHeight w:val="917"/>
+          <w:trHeight w:val="818"/>
         </w:trPr>
         <w:tc>
           <w:tcPr>
@@ -114,6 +132,13 @@
                 <w:szCs w:val="20"/>
               </w:rPr>
             </w:pPr>
+            <w:r>
+              <w:rPr>
+                <w:sz w:val="20"/>
+                <w:szCs w:val="20"/>
+              </w:rPr>
+              <w:t>World Happiness</w:t>
+            </w:r>
           </w:p>
         </w:tc>
       </w:tr>
@@ -265,6 +290,22 @@
                 <w:szCs w:val="20"/>
               </w:rPr>
             </w:pPr>
+            <w:r>
+              <w:rPr>
+                <w:sz w:val="20"/>
+                <w:szCs w:val="20"/>
+              </w:rPr>
+              <w:t>Darrius Summers</w:t>
+            </w:r>
+          </w:p>
+          <w:p>
+            <w:pPr>
+              <w:ind w:left="720" w:hanging="720"/>
+              <w:rPr>
+                <w:sz w:val="20"/>
+                <w:szCs w:val="20"/>
+              </w:rPr>
+            </w:pPr>
           </w:p>
         </w:tc>
       </w:tr>
@@ -301,7 +342,7 @@
       </w:tr>
       <w:tr>
         <w:trPr>
-          <w:trHeight w:val="2483"/>
+          <w:trHeight w:val="1403"/>
         </w:trPr>
         <w:tc>
           <w:tcPr>
@@ -347,6 +388,34 @@
                 <w:szCs w:val="20"/>
               </w:rPr>
             </w:pPr>
+            <w:r>
+              <w:rPr>
+                <w:sz w:val="20"/>
+                <w:szCs w:val="20"/>
+              </w:rPr>
+              <w:t xml:space="preserve">The team thought it would be interesting to learn how happiness is measured and </w:t>
+            </w:r>
+            <w:r>
+              <w:rPr>
+                <w:sz w:val="20"/>
+                <w:szCs w:val="20"/>
+              </w:rPr>
+              <w:t xml:space="preserve">what elements impact overall happiness.  </w:t>
+            </w:r>
+            <w:r>
+              <w:rPr>
+                <w:sz w:val="20"/>
+                <w:szCs w:val="20"/>
+              </w:rPr>
+              <w:t xml:space="preserve">Using a variety of metrics to learn correlations between set variables by country over time. </w:t>
+            </w:r>
+            <w:r>
+              <w:rPr>
+                <w:sz w:val="20"/>
+                <w:szCs w:val="20"/>
+              </w:rPr>
+              <w:t xml:space="preserve">  </w:t>
+            </w:r>
           </w:p>
         </w:tc>
       </w:tr>
@@ -429,6 +498,102 @@
                 <w:szCs w:val="20"/>
               </w:rPr>
             </w:pPr>
+            <w:r>
+              <w:rPr>
+                <w:sz w:val="20"/>
+                <w:szCs w:val="20"/>
+              </w:rPr>
+              <w:t>What element has the greatest impact on happiness?</w:t>
+            </w:r>
+          </w:p>
+          <w:p>
+            <w:pPr>
+              <w:rPr>
+                <w:sz w:val="20"/>
+                <w:szCs w:val="20"/>
+              </w:rPr>
+            </w:pPr>
+            <w:r>
+              <w:rPr>
+                <w:sz w:val="20"/>
+                <w:szCs w:val="20"/>
+              </w:rPr>
+              <w:t xml:space="preserve">What element has the </w:t>
+            </w:r>
+            <w:r>
+              <w:rPr>
+                <w:sz w:val="20"/>
+                <w:szCs w:val="20"/>
+              </w:rPr>
+              <w:t xml:space="preserve">least </w:t>
+            </w:r>
+            <w:r>
+              <w:rPr>
+                <w:sz w:val="20"/>
+                <w:szCs w:val="20"/>
+              </w:rPr>
+              <w:t>impact on happiness?</w:t>
+            </w:r>
+          </w:p>
+          <w:p>
+            <w:pPr>
+              <w:rPr>
+                <w:sz w:val="20"/>
+                <w:szCs w:val="20"/>
+              </w:rPr>
+            </w:pPr>
+            <w:r>
+              <w:rPr>
+                <w:sz w:val="20"/>
+                <w:szCs w:val="20"/>
+              </w:rPr>
+              <w:t>How does GDP impact happiness?</w:t>
+            </w:r>
+          </w:p>
+          <w:p>
+            <w:pPr>
+              <w:rPr>
+                <w:sz w:val="20"/>
+                <w:szCs w:val="20"/>
+              </w:rPr>
+            </w:pPr>
+            <w:r>
+              <w:rPr>
+                <w:sz w:val="20"/>
+                <w:szCs w:val="20"/>
+              </w:rPr>
+              <w:t>What does the average happiness level over time (are we happier now)?</w:t>
+            </w:r>
+          </w:p>
+          <w:p>
+            <w:pPr>
+              <w:rPr>
+                <w:sz w:val="20"/>
+                <w:szCs w:val="20"/>
+              </w:rPr>
+            </w:pPr>
+            <w:r>
+              <w:rPr>
+                <w:sz w:val="20"/>
+                <w:szCs w:val="20"/>
+              </w:rPr>
+              <w:t>How does life expectancy compare to GDP?</w:t>
+            </w:r>
+          </w:p>
+          <w:p>
+            <w:pPr>
+              <w:rPr>
+                <w:sz w:val="20"/>
+                <w:szCs w:val="20"/>
+              </w:rPr>
+            </w:pPr>
+            <w:r>
+              <w:rPr>
+                <w:sz w:val="20"/>
+                <w:szCs w:val="20"/>
+              </w:rPr>
+              <w:t>How does freedom impact happiness?</w:t>
+            </w:r>
           </w:p>
         </w:tc>
       </w:tr>
@@ -544,6 +709,56 @@
                 <w:szCs w:val="20"/>
               </w:rPr>
             </w:pPr>
+            <w:r>
+              <w:rPr>
+                <w:sz w:val="20"/>
+                <w:szCs w:val="20"/>
+              </w:rPr>
+              <w:t>Kaggle datasets:</w:t>
+            </w:r>
+          </w:p>
+          <w:p>
+            <w:pPr>
+              <w:rPr>
+                <w:sz w:val="20"/>
+                <w:szCs w:val="20"/>
+              </w:rPr>
+            </w:pPr>
+            <w:r>
+              <w:rPr>
+                <w:sz w:val="20"/>
+                <w:szCs w:val="20"/>
+              </w:rPr>
+              <w:t>World Happiness Report</w:t>
+            </w:r>
+            <w:r>
+              <w:rPr>
+                <w:sz w:val="20"/>
+                <w:szCs w:val="20"/>
+              </w:rPr>
+              <w:t xml:space="preserve">s for </w:t>
+            </w:r>
+            <w:r>
+              <w:rPr>
+                <w:sz w:val="20"/>
+                <w:szCs w:val="20"/>
+              </w:rPr>
+              <w:t>20</w:t>
+            </w:r>
+            <w:r>
+              <w:rPr>
+                <w:sz w:val="20"/>
+                <w:szCs w:val="20"/>
+              </w:rPr>
+              <w:t>15 through 20</w:t>
+            </w:r>
+            <w:r>
+              <w:rPr>
+                <w:sz w:val="20"/>
+                <w:szCs w:val="20"/>
+              </w:rPr>
+              <w:t>19</w:t>
+            </w:r>
           </w:p>
         </w:tc>
       </w:tr>
@@ -566,7 +781,7 @@
         </w:tc>
         <w:tc>
           <w:tcPr>
-            <w:tcW w:w="4500" w:type="dxa"/>
+            <w:tcW w:w="4860" w:type="dxa"/>
             <w:shd w:val="clear" w:color="auto" w:fill="8EAADB" w:themeFill="accent1" w:themeFillTint="99"/>
           </w:tcPr>
           <w:p>
@@ -580,7 +795,7 @@
         </w:tc>
         <w:tc>
           <w:tcPr>
-            <w:tcW w:w="2430" w:type="dxa"/>
+            <w:tcW w:w="2070" w:type="dxa"/>
             <w:shd w:val="clear" w:color="auto" w:fill="8EAADB" w:themeFill="accent1" w:themeFillTint="99"/>
           </w:tcPr>
           <w:p>
@@ -633,7 +848,7 @@
         </w:tc>
         <w:tc>
           <w:tcPr>
-            <w:tcW w:w="4500" w:type="dxa"/>
+            <w:tcW w:w="4860" w:type="dxa"/>
           </w:tcPr>
           <w:p>
             <w:pPr>
@@ -708,6 +923,54 @@
                 <w:sz w:val="20"/>
                 <w:szCs w:val="20"/>
               </w:rPr>
+              <w:t xml:space="preserve">Pull </w:t>
+            </w:r>
+            <w:proofErr w:type="gramStart"/>
+            <w:r>
+              <w:rPr>
+                <w:sz w:val="20"/>
+                <w:szCs w:val="20"/>
+              </w:rPr>
+              <w:t>data</w:t>
+            </w:r>
+            <w:proofErr w:type="gramEnd"/>
+          </w:p>
+          <w:p>
+            <w:pPr>
+              <w:rPr>
+                <w:sz w:val="20"/>
+                <w:szCs w:val="20"/>
+              </w:rPr>
+            </w:pPr>
+            <w:r>
+              <w:rPr>
+                <w:sz w:val="20"/>
+                <w:szCs w:val="20"/>
+              </w:rPr>
+              <w:t xml:space="preserve">Review files to determine </w:t>
+            </w:r>
+            <w:proofErr w:type="gramStart"/>
+            <w:r>
+              <w:rPr>
+                <w:sz w:val="20"/>
+                <w:szCs w:val="20"/>
+              </w:rPr>
+              <w:t>standardization</w:t>
+            </w:r>
+            <w:proofErr w:type="gramEnd"/>
+          </w:p>
+          <w:p>
+            <w:pPr>
+              <w:rPr>
+                <w:sz w:val="20"/>
+                <w:szCs w:val="20"/>
+              </w:rPr>
+            </w:pPr>
+            <w:r>
+              <w:rPr>
+                <w:sz w:val="20"/>
+                <w:szCs w:val="20"/>
+              </w:rPr>
               <w:t xml:space="preserve">Create </w:t>
             </w:r>
             <w:proofErr w:type="spellStart"/>
@@ -724,8 +987,24 @@
                 <w:sz w:val="20"/>
                 <w:szCs w:val="20"/>
               </w:rPr>
-              <w:t xml:space="preserve"> Notebook &amp; conduct data pull (API)</w:t>
-            </w:r>
+              <w:t xml:space="preserve"> Notebook &amp; conduct data pull </w:t>
+            </w:r>
+            <w:r>
+              <w:rPr>
+                <w:sz w:val="20"/>
+                <w:szCs w:val="20"/>
+              </w:rPr>
+              <w:t xml:space="preserve">/ </w:t>
+            </w:r>
+            <w:proofErr w:type="gramStart"/>
+            <w:r>
+              <w:rPr>
+                <w:sz w:val="20"/>
+                <w:szCs w:val="20"/>
+              </w:rPr>
+              <w:t>merge</w:t>
+            </w:r>
+            <w:proofErr w:type="gramEnd"/>
           </w:p>
           <w:p>
             <w:pPr>
@@ -838,7 +1117,7 @@
         </w:tc>
         <w:tc>
           <w:tcPr>
-            <w:tcW w:w="2430" w:type="dxa"/>
+            <w:tcW w:w="2070" w:type="dxa"/>
           </w:tcPr>
           <w:p>
             <w:pPr>
@@ -883,6 +1162,141 @@
                 <w:szCs w:val="20"/>
               </w:rPr>
               <w:t>Beth</w:t>
+            </w:r>
+          </w:p>
+          <w:p>
+            <w:pPr>
+              <w:rPr>
+                <w:sz w:val="20"/>
+                <w:szCs w:val="20"/>
+              </w:rPr>
+            </w:pPr>
+            <w:r>
+              <w:rPr>
+                <w:sz w:val="20"/>
+                <w:szCs w:val="20"/>
+              </w:rPr>
+              <w:t>Jared</w:t>
+            </w:r>
+          </w:p>
+          <w:p>
+            <w:pPr>
+              <w:rPr>
+                <w:sz w:val="20"/>
+                <w:szCs w:val="20"/>
+              </w:rPr>
+            </w:pPr>
+            <w:r>
+              <w:rPr>
+                <w:sz w:val="20"/>
+                <w:szCs w:val="20"/>
+              </w:rPr>
+              <w:t>Jared</w:t>
+            </w:r>
+          </w:p>
+          <w:p>
+            <w:pPr>
+              <w:rPr>
+                <w:sz w:val="20"/>
+                <w:szCs w:val="20"/>
+              </w:rPr>
+            </w:pPr>
+            <w:r>
+              <w:rPr>
+                <w:sz w:val="20"/>
+                <w:szCs w:val="20"/>
+              </w:rPr>
+              <w:t>Matt</w:t>
+            </w:r>
+          </w:p>
+          <w:p>
+            <w:pPr>
+              <w:rPr>
+                <w:sz w:val="20"/>
+                <w:szCs w:val="20"/>
+              </w:rPr>
+            </w:pPr>
+            <w:r>
+              <w:rPr>
+                <w:sz w:val="20"/>
+                <w:szCs w:val="20"/>
+              </w:rPr>
+              <w:t>Zack</w:t>
+            </w:r>
+          </w:p>
+          <w:p>
+            <w:pPr>
+              <w:rPr>
+                <w:sz w:val="20"/>
+                <w:szCs w:val="20"/>
+              </w:rPr>
+            </w:pPr>
+            <w:r>
+              <w:rPr>
+                <w:sz w:val="20"/>
+                <w:szCs w:val="20"/>
+              </w:rPr>
+              <w:t>Beth</w:t>
+            </w:r>
+          </w:p>
+          <w:p>
+            <w:pPr>
+              <w:rPr>
+                <w:sz w:val="20"/>
+                <w:szCs w:val="20"/>
+              </w:rPr>
+            </w:pPr>
+            <w:r>
+              <w:rPr>
+                <w:sz w:val="20"/>
+                <w:szCs w:val="20"/>
+              </w:rPr>
+              <w:t>Darrius</w:t>
+            </w:r>
+          </w:p>
+          <w:p>
+            <w:pPr>
+              <w:rPr>
+                <w:sz w:val="20"/>
+                <w:szCs w:val="20"/>
+              </w:rPr>
+            </w:pPr>
+            <w:r>
+              <w:rPr>
+                <w:sz w:val="20"/>
+                <w:szCs w:val="20"/>
+              </w:rPr>
+              <w:t>Darrius</w:t>
+            </w:r>
+          </w:p>
+          <w:p>
+            <w:pPr>
+              <w:rPr>
+                <w:sz w:val="20"/>
+                <w:szCs w:val="20"/>
+              </w:rPr>
+            </w:pPr>
+            <w:r>
+              <w:rPr>
+                <w:sz w:val="20"/>
+                <w:szCs w:val="20"/>
+              </w:rPr>
+              <w:t>Team</w:t>
+            </w:r>
+          </w:p>
+          <w:p>
+            <w:pPr>
+              <w:rPr>
+                <w:sz w:val="20"/>
+                <w:szCs w:val="20"/>
+              </w:rPr>
+            </w:pPr>
+            <w:r>
+              <w:rPr>
+                <w:sz w:val="20"/>
+                <w:szCs w:val="20"/>
+              </w:rPr>
+              <w:t>Team</w:t>
             </w:r>
           </w:p>
         </w:tc>

</xml_diff>